<commit_message>
Alle schermen in document + Verbeterde login
</commit_message>
<xml_diff>
--- a/Bestanden/Schermen/Document alle schermen.docx
+++ b/Bestanden/Schermen/Document alle schermen.docx
@@ -27,12 +27,14 @@
         </w:rPr>
         <w:t xml:space="preserve"> en </w:t>
       </w:r>
+      <w:proofErr w:type="spellStart"/>
       <w:r>
         <w:rPr>
           <w:lang w:val="nl-NL"/>
         </w:rPr>
         <w:t>login.php</w:t>
       </w:r>
+      <w:proofErr w:type="spellEnd"/>
     </w:p>
     <w:p>
       <w:pPr>
@@ -184,6 +186,7 @@
           <w:lang w:val="nl-NL"/>
         </w:rPr>
       </w:pPr>
+      <w:proofErr w:type="spellStart"/>
       <w:r>
         <w:rPr>
           <w:lang w:val="nl-NL"/>
@@ -191,6 +194,7 @@
         <w:lastRenderedPageBreak/>
         <w:t>Instellingen.php</w:t>
       </w:r>
+      <w:proofErr w:type="spellEnd"/>
     </w:p>
     <w:p>
       <w:pPr>
@@ -273,8 +277,6 @@
         </w:rPr>
         <w:br w:type="page"/>
       </w:r>
-      <w:bookmarkStart w:id="0" w:name="_GoBack"/>
-      <w:bookmarkEnd w:id="0"/>
     </w:p>
     <w:p>
       <w:pPr>
@@ -283,6 +285,7 @@
           <w:lang w:val="nl-NL"/>
         </w:rPr>
       </w:pPr>
+      <w:proofErr w:type="spellStart"/>
       <w:r>
         <w:rPr>
           <w:lang w:val="nl-NL"/>
@@ -296,6 +299,7 @@
         </w:rPr>
         <w:t>.php</w:t>
       </w:r>
+      <w:proofErr w:type="spellEnd"/>
     </w:p>
     <w:p>
       <w:pPr>
@@ -318,8 +322,8 @@
         </w:rPr>
         <w:drawing>
           <wp:inline distT="0" distB="0" distL="0" distR="0">
-            <wp:extent cx="5760720" cy="4114800"/>
-            <wp:effectExtent l="0" t="0" r="0" b="0"/>
+            <wp:extent cx="5499278" cy="3928056"/>
+            <wp:effectExtent l="0" t="0" r="6350" b="0"/>
             <wp:docPr id="1" name="Afbeelding 1"/>
             <wp:cNvGraphicFramePr>
               <a:graphicFrameLocks xmlns:a="http://schemas.openxmlformats.org/drawingml/2006/main" noChangeAspect="1"/>
@@ -349,7 +353,344 @@
                   <pic:spPr bwMode="auto">
                     <a:xfrm>
                       <a:off x="0" y="0"/>
-                      <a:ext cx="5760720" cy="4114800"/>
+                      <a:ext cx="5505338" cy="3932385"/>
+                    </a:xfrm>
+                    <a:prstGeom prst="rect">
+                      <a:avLst/>
+                    </a:prstGeom>
+                    <a:noFill/>
+                    <a:ln>
+                      <a:noFill/>
+                    </a:ln>
+                  </pic:spPr>
+                </pic:pic>
+              </a:graphicData>
+            </a:graphic>
+          </wp:inline>
+        </w:drawing>
+      </w:r>
+    </w:p>
+    <w:p>
+      <w:pPr>
+        <w:pStyle w:val="Kop1"/>
+        <w:rPr>
+          <w:lang w:val="nl-NL"/>
+        </w:rPr>
+      </w:pPr>
+      <w:r>
+        <w:rPr>
+          <w:lang w:val="nl-NL"/>
+        </w:rPr>
+        <w:t>Body</w:t>
+      </w:r>
+    </w:p>
+    <w:p>
+      <w:pPr>
+        <w:jc w:val="right"/>
+        <w:rPr>
+          <w:lang w:val="nl-NL"/>
+        </w:rPr>
+      </w:pPr>
+      <w:r>
+        <w:rPr>
+          <w:noProof/>
+          <w:lang w:eastAsia="en-GB"/>
+        </w:rPr>
+        <w:drawing>
+          <wp:inline distT="0" distB="0" distL="0" distR="0">
+            <wp:extent cx="5378527" cy="3734873"/>
+            <wp:effectExtent l="0" t="0" r="0" b="0"/>
+            <wp:docPr id="5" name="Afbeelding 5"/>
+            <wp:cNvGraphicFramePr>
+              <a:graphicFrameLocks xmlns:a="http://schemas.openxmlformats.org/drawingml/2006/main" noChangeAspect="1"/>
+            </wp:cNvGraphicFramePr>
+            <a:graphic xmlns:a="http://schemas.openxmlformats.org/drawingml/2006/main">
+              <a:graphicData uri="http://schemas.openxmlformats.org/drawingml/2006/picture">
+                <pic:pic xmlns:pic="http://schemas.openxmlformats.org/drawingml/2006/picture">
+                  <pic:nvPicPr>
+                    <pic:cNvPr id="0" name="Picture 1"/>
+                    <pic:cNvPicPr>
+                      <a:picLocks noChangeAspect="1" noChangeArrowheads="1"/>
+                    </pic:cNvPicPr>
+                  </pic:nvPicPr>
+                  <pic:blipFill>
+                    <a:blip r:embed="rId8">
+                      <a:extLst>
+                        <a:ext uri="{28A0092B-C50C-407E-A947-70E740481C1C}">
+                          <a14:useLocalDpi xmlns:a14="http://schemas.microsoft.com/office/drawing/2010/main" val="0"/>
+                        </a:ext>
+                      </a:extLst>
+                    </a:blip>
+                    <a:srcRect/>
+                    <a:stretch>
+                      <a:fillRect/>
+                    </a:stretch>
+                  </pic:blipFill>
+                  <pic:spPr bwMode="auto">
+                    <a:xfrm>
+                      <a:off x="0" y="0"/>
+                      <a:ext cx="5383710" cy="3738472"/>
+                    </a:xfrm>
+                    <a:prstGeom prst="rect">
+                      <a:avLst/>
+                    </a:prstGeom>
+                    <a:noFill/>
+                    <a:ln>
+                      <a:noFill/>
+                    </a:ln>
+                  </pic:spPr>
+                </pic:pic>
+              </a:graphicData>
+            </a:graphic>
+          </wp:inline>
+        </w:drawing>
+      </w:r>
+    </w:p>
+    <w:p>
+      <w:pPr>
+        <w:pStyle w:val="Kop1"/>
+        <w:rPr>
+          <w:lang w:val="nl-NL"/>
+        </w:rPr>
+      </w:pPr>
+      <w:r>
+        <w:rPr>
+          <w:lang w:val="nl-NL"/>
+        </w:rPr>
+        <w:lastRenderedPageBreak/>
+        <w:t>Ingrediënt</w:t>
+      </w:r>
+    </w:p>
+    <w:p>
+      <w:pPr>
+        <w:pStyle w:val="Kop1"/>
+        <w:rPr>
+          <w:lang w:val="nl-NL"/>
+        </w:rPr>
+      </w:pPr>
+      <w:r>
+        <w:rPr>
+          <w:noProof/>
+          <w:lang w:eastAsia="en-GB"/>
+        </w:rPr>
+        <w:drawing>
+          <wp:inline distT="0" distB="0" distL="0" distR="0">
+            <wp:extent cx="5730875" cy="4250055"/>
+            <wp:effectExtent l="0" t="0" r="3175" b="0"/>
+            <wp:docPr id="6" name="Afbeelding 6"/>
+            <wp:cNvGraphicFramePr>
+              <a:graphicFrameLocks xmlns:a="http://schemas.openxmlformats.org/drawingml/2006/main" noChangeAspect="1"/>
+            </wp:cNvGraphicFramePr>
+            <a:graphic xmlns:a="http://schemas.openxmlformats.org/drawingml/2006/main">
+              <a:graphicData uri="http://schemas.openxmlformats.org/drawingml/2006/picture">
+                <pic:pic xmlns:pic="http://schemas.openxmlformats.org/drawingml/2006/picture">
+                  <pic:nvPicPr>
+                    <pic:cNvPr id="0" name="Picture 2"/>
+                    <pic:cNvPicPr>
+                      <a:picLocks noChangeAspect="1" noChangeArrowheads="1"/>
+                    </pic:cNvPicPr>
+                  </pic:nvPicPr>
+                  <pic:blipFill>
+                    <a:blip r:embed="rId9">
+                      <a:extLst>
+                        <a:ext uri="{28A0092B-C50C-407E-A947-70E740481C1C}">
+                          <a14:useLocalDpi xmlns:a14="http://schemas.microsoft.com/office/drawing/2010/main" val="0"/>
+                        </a:ext>
+                      </a:extLst>
+                    </a:blip>
+                    <a:srcRect/>
+                    <a:stretch>
+                      <a:fillRect/>
+                    </a:stretch>
+                  </pic:blipFill>
+                  <pic:spPr bwMode="auto">
+                    <a:xfrm>
+                      <a:off x="0" y="0"/>
+                      <a:ext cx="5730875" cy="4250055"/>
+                    </a:xfrm>
+                    <a:prstGeom prst="rect">
+                      <a:avLst/>
+                    </a:prstGeom>
+                    <a:noFill/>
+                    <a:ln>
+                      <a:noFill/>
+                    </a:ln>
+                  </pic:spPr>
+                </pic:pic>
+              </a:graphicData>
+            </a:graphic>
+          </wp:inline>
+        </w:drawing>
+      </w:r>
+    </w:p>
+    <w:p>
+      <w:pPr>
+        <w:jc w:val="right"/>
+        <w:rPr>
+          <w:lang w:val="nl-NL"/>
+        </w:rPr>
+      </w:pPr>
+    </w:p>
+    <w:p>
+      <w:pPr>
+        <w:pStyle w:val="Kop1"/>
+        <w:rPr>
+          <w:lang w:val="nl-NL"/>
+        </w:rPr>
+      </w:pPr>
+      <w:r>
+        <w:rPr>
+          <w:lang w:val="nl-NL"/>
+        </w:rPr>
+        <w:lastRenderedPageBreak/>
+        <w:t>Leverancier</w:t>
+      </w:r>
+    </w:p>
+    <w:p>
+      <w:pPr>
+        <w:jc w:val="right"/>
+        <w:rPr>
+          <w:lang w:val="nl-NL"/>
+        </w:rPr>
+      </w:pPr>
+      <w:r>
+        <w:rPr>
+          <w:noProof/>
+          <w:lang w:eastAsia="en-GB"/>
+        </w:rPr>
+        <w:drawing>
+          <wp:inline distT="0" distB="0" distL="0" distR="0">
+            <wp:extent cx="5730875" cy="4713605"/>
+            <wp:effectExtent l="0" t="0" r="3175" b="0"/>
+            <wp:docPr id="7" name="Afbeelding 7"/>
+            <wp:cNvGraphicFramePr>
+              <a:graphicFrameLocks xmlns:a="http://schemas.openxmlformats.org/drawingml/2006/main" noChangeAspect="1"/>
+            </wp:cNvGraphicFramePr>
+            <a:graphic xmlns:a="http://schemas.openxmlformats.org/drawingml/2006/main">
+              <a:graphicData uri="http://schemas.openxmlformats.org/drawingml/2006/picture">
+                <pic:pic xmlns:pic="http://schemas.openxmlformats.org/drawingml/2006/picture">
+                  <pic:nvPicPr>
+                    <pic:cNvPr id="0" name="Picture 3"/>
+                    <pic:cNvPicPr>
+                      <a:picLocks noChangeAspect="1" noChangeArrowheads="1"/>
+                    </pic:cNvPicPr>
+                  </pic:nvPicPr>
+                  <pic:blipFill>
+                    <a:blip r:embed="rId10">
+                      <a:extLst>
+                        <a:ext uri="{28A0092B-C50C-407E-A947-70E740481C1C}">
+                          <a14:useLocalDpi xmlns:a14="http://schemas.microsoft.com/office/drawing/2010/main" val="0"/>
+                        </a:ext>
+                      </a:extLst>
+                    </a:blip>
+                    <a:srcRect/>
+                    <a:stretch>
+                      <a:fillRect/>
+                    </a:stretch>
+                  </pic:blipFill>
+                  <pic:spPr bwMode="auto">
+                    <a:xfrm>
+                      <a:off x="0" y="0"/>
+                      <a:ext cx="5730875" cy="4713605"/>
+                    </a:xfrm>
+                    <a:prstGeom prst="rect">
+                      <a:avLst/>
+                    </a:prstGeom>
+                    <a:noFill/>
+                    <a:ln>
+                      <a:noFill/>
+                    </a:ln>
+                  </pic:spPr>
+                </pic:pic>
+              </a:graphicData>
+            </a:graphic>
+          </wp:inline>
+        </w:drawing>
+      </w:r>
+    </w:p>
+    <w:p>
+      <w:pPr>
+        <w:rPr>
+          <w:lang w:val="nl-NL"/>
+        </w:rPr>
+      </w:pPr>
+      <w:bookmarkStart w:id="0" w:name="_GoBack"/>
+      <w:bookmarkEnd w:id="0"/>
+      <w:r>
+        <w:rPr>
+          <w:lang w:val="nl-NL"/>
+        </w:rPr>
+        <w:br w:type="page"/>
+      </w:r>
+    </w:p>
+    <w:p>
+      <w:pPr>
+        <w:pStyle w:val="Kop1"/>
+        <w:rPr>
+          <w:lang w:val="nl-NL"/>
+        </w:rPr>
+      </w:pPr>
+      <w:r>
+        <w:rPr>
+          <w:lang w:val="nl-NL"/>
+        </w:rPr>
+        <w:lastRenderedPageBreak/>
+        <w:t>Toevoegen</w:t>
+      </w:r>
+    </w:p>
+    <w:p>
+      <w:pPr>
+        <w:rPr>
+          <w:lang w:val="nl-NL"/>
+        </w:rPr>
+      </w:pPr>
+    </w:p>
+    <w:p>
+      <w:pPr>
+        <w:jc w:val="right"/>
+        <w:rPr>
+          <w:lang w:val="nl-NL"/>
+        </w:rPr>
+      </w:pPr>
+      <w:r>
+        <w:rPr>
+          <w:noProof/>
+          <w:lang w:eastAsia="en-GB"/>
+        </w:rPr>
+        <w:drawing>
+          <wp:inline distT="0" distB="0" distL="0" distR="0">
+            <wp:extent cx="5718175" cy="7611110"/>
+            <wp:effectExtent l="0" t="0" r="0" b="8890"/>
+            <wp:docPr id="8" name="Afbeelding 8"/>
+            <wp:cNvGraphicFramePr>
+              <a:graphicFrameLocks xmlns:a="http://schemas.openxmlformats.org/drawingml/2006/main" noChangeAspect="1"/>
+            </wp:cNvGraphicFramePr>
+            <a:graphic xmlns:a="http://schemas.openxmlformats.org/drawingml/2006/main">
+              <a:graphicData uri="http://schemas.openxmlformats.org/drawingml/2006/picture">
+                <pic:pic xmlns:pic="http://schemas.openxmlformats.org/drawingml/2006/picture">
+                  <pic:nvPicPr>
+                    <pic:cNvPr id="0" name="Picture 4"/>
+                    <pic:cNvPicPr>
+                      <a:picLocks noChangeAspect="1" noChangeArrowheads="1"/>
+                    </pic:cNvPicPr>
+                  </pic:nvPicPr>
+                  <pic:blipFill>
+                    <a:blip r:embed="rId11">
+                      <a:extLst>
+                        <a:ext uri="{28A0092B-C50C-407E-A947-70E740481C1C}">
+                          <a14:useLocalDpi xmlns:a14="http://schemas.microsoft.com/office/drawing/2010/main" val="0"/>
+                        </a:ext>
+                      </a:extLst>
+                    </a:blip>
+                    <a:srcRect/>
+                    <a:stretch>
+                      <a:fillRect/>
+                    </a:stretch>
+                  </pic:blipFill>
+                  <pic:spPr bwMode="auto">
+                    <a:xfrm>
+                      <a:off x="0" y="0"/>
+                      <a:ext cx="5718175" cy="7611110"/>
                     </a:xfrm>
                     <a:prstGeom prst="rect">
                       <a:avLst/>

</xml_diff>